<commit_message>
Refactor(Change diagrams and doc for user)
</commit_message>
<xml_diff>
--- a/Fichiers conception/Documentation utilisateur.docx
+++ b/Fichiers conception/Documentation utilisateur.docx
@@ -154,7 +154,7 @@
                                     <w:tag w:val=""/>
                                     <w:id w:val="-650599894"/>
                                     <w:dataBinding w:prefixMappings="xmlns:ns0='http://schemas.microsoft.com/office/2006/coverPageProps' " w:xpath="/ns0:CoverPageProperties[1]/ns0:PublishDate[1]" w:storeItemID="{55AF091B-3C7A-41E3-B477-F2FDAA23CFDA}"/>
-                                    <w:date w:fullDate="2025-02-12T00:00:00Z">
+                                    <w:date w:fullDate="2025-02-17T00:00:00Z">
                                       <w:dateFormat w:val="dd/MM/yyyy"/>
                                       <w:lid w:val="fr-FR"/>
                                       <w:storeMappedDataAs w:val="dateTime"/>
@@ -178,7 +178,23 @@
                                           <w:sz w:val="28"/>
                                           <w:szCs w:val="28"/>
                                         </w:rPr>
-                                        <w:t>12/02/2025</w:t>
+                                        <w:t>1</w:t>
+                                      </w:r>
+                                      <w:r>
+                                        <w:rPr>
+                                          <w:color w:val="FFFFFF" w:themeColor="background1"/>
+                                          <w:sz w:val="28"/>
+                                          <w:szCs w:val="28"/>
+                                        </w:rPr>
+                                        <w:t>7</w:t>
+                                      </w:r>
+                                      <w:r>
+                                        <w:rPr>
+                                          <w:color w:val="FFFFFF" w:themeColor="background1"/>
+                                          <w:sz w:val="28"/>
+                                          <w:szCs w:val="28"/>
+                                        </w:rPr>
+                                        <w:t>/02/2025</w:t>
                                       </w:r>
                                     </w:p>
                                   </w:sdtContent>
@@ -233,7 +249,7 @@
                               <w:tag w:val=""/>
                               <w:id w:val="-650599894"/>
                               <w:dataBinding w:prefixMappings="xmlns:ns0='http://schemas.microsoft.com/office/2006/coverPageProps' " w:xpath="/ns0:CoverPageProperties[1]/ns0:PublishDate[1]" w:storeItemID="{55AF091B-3C7A-41E3-B477-F2FDAA23CFDA}"/>
-                              <w:date w:fullDate="2025-02-12T00:00:00Z">
+                              <w:date w:fullDate="2025-02-17T00:00:00Z">
                                 <w:dateFormat w:val="dd/MM/yyyy"/>
                                 <w:lid w:val="fr-FR"/>
                                 <w:storeMappedDataAs w:val="dateTime"/>
@@ -257,7 +273,23 @@
                                     <w:sz w:val="28"/>
                                     <w:szCs w:val="28"/>
                                   </w:rPr>
-                                  <w:t>12/02/2025</w:t>
+                                  <w:t>1</w:t>
+                                </w:r>
+                                <w:r>
+                                  <w:rPr>
+                                    <w:color w:val="FFFFFF" w:themeColor="background1"/>
+                                    <w:sz w:val="28"/>
+                                    <w:szCs w:val="28"/>
+                                  </w:rPr>
+                                  <w:t>7</w:t>
+                                </w:r>
+                                <w:r>
+                                  <w:rPr>
+                                    <w:color w:val="FFFFFF" w:themeColor="background1"/>
+                                    <w:sz w:val="28"/>
+                                    <w:szCs w:val="28"/>
+                                  </w:rPr>
+                                  <w:t>/02/2025</w:t>
                                 </w:r>
                               </w:p>
                             </w:sdtContent>
@@ -374,7 +406,16 @@
                                         <w:sz w:val="72"/>
                                         <w:szCs w:val="72"/>
                                       </w:rPr>
-                                      <w:t>PROJET GENIE LOGICIEL – Livrable 1</w:t>
+                                      <w:t xml:space="preserve">PROJET GENIE LOGICIEL – Livrable </w:t>
+                                    </w:r>
+                                    <w:r>
+                                      <w:rPr>
+                                        <w:rFonts w:asciiTheme="majorHAnsi" w:eastAsiaTheme="majorEastAsia" w:hAnsiTheme="majorHAnsi" w:cstheme="majorBidi"/>
+                                        <w:color w:val="262626" w:themeColor="text1" w:themeTint="D9"/>
+                                        <w:sz w:val="72"/>
+                                        <w:szCs w:val="72"/>
+                                      </w:rPr>
+                                      <w:t>2-v1.1</w:t>
                                     </w:r>
                                   </w:sdtContent>
                                 </w:sdt>
@@ -473,7 +514,16 @@
                                   <w:sz w:val="72"/>
                                   <w:szCs w:val="72"/>
                                 </w:rPr>
-                                <w:t>PROJET GENIE LOGICIEL – Livrable 1</w:t>
+                                <w:t xml:space="preserve">PROJET GENIE LOGICIEL – Livrable </w:t>
+                              </w:r>
+                              <w:r>
+                                <w:rPr>
+                                  <w:rFonts w:asciiTheme="majorHAnsi" w:eastAsiaTheme="majorEastAsia" w:hAnsiTheme="majorHAnsi" w:cstheme="majorBidi"/>
+                                  <w:color w:val="262626" w:themeColor="text1" w:themeTint="D9"/>
+                                  <w:sz w:val="72"/>
+                                  <w:szCs w:val="72"/>
+                                </w:rPr>
+                                <w:t>2-v1.1</w:t>
                               </w:r>
                             </w:sdtContent>
                           </w:sdt>
@@ -905,7 +955,7 @@
           <w:sz w:val="20"/>
           <w:szCs w:val="20"/>
         </w:rPr>
-        <w:t>6</w:t>
+        <w:t>7</w:t>
       </w:r>
       <w:r>
         <w:rPr>
@@ -1459,23 +1509,7 @@
           <w:szCs w:val="20"/>
         </w:rPr>
         <w:lastRenderedPageBreak/>
-        <w:t xml:space="preserve">Vous pouvez séparer les tâches par un ‘-‘ pour </w:t>
-      </w:r>
-      <w:r>
-        <w:rPr>
-          <w:rFonts w:cs="Segoe UI Emoji"/>
-          <w:sz w:val="20"/>
-          <w:szCs w:val="20"/>
-        </w:rPr>
-        <w:t>supprimer</w:t>
-      </w:r>
-      <w:r>
-        <w:rPr>
-          <w:rFonts w:cs="Segoe UI Emoji"/>
-          <w:sz w:val="20"/>
-          <w:szCs w:val="20"/>
-        </w:rPr>
-        <w:t xml:space="preserve"> toutes les tâches présentent dans cette plage de tâches</w:t>
+        <w:t>Vous pouvez séparer les tâches par un ‘-‘ pour supprimer toutes les tâches présentent dans cette plage de tâches</w:t>
       </w:r>
     </w:p>
     <w:p>
@@ -1696,36 +1730,22 @@
     <w:p>
       <w:pPr>
         <w:rPr>
-          <w:sz w:val="20"/>
-          <w:szCs w:val="20"/>
-        </w:rPr>
-      </w:pPr>
-    </w:p>
-    <w:p>
-      <w:pPr>
-        <w:rPr>
-          <w:sz w:val="20"/>
-          <w:szCs w:val="20"/>
-        </w:rPr>
-      </w:pPr>
-      <w:r>
-        <w:rPr>
           <w:b/>
           <w:bCs/>
           <w:sz w:val="20"/>
           <w:szCs w:val="20"/>
         </w:rPr>
-        <w:t xml:space="preserve">Option 6 : </w:t>
-      </w:r>
-      <w:r>
+      </w:pPr>
+    </w:p>
+    <w:p>
+      <w:pPr>
         <w:rPr>
           <w:b/>
           <w:bCs/>
           <w:sz w:val="20"/>
           <w:szCs w:val="20"/>
         </w:rPr>
-        <w:t>Quitter</w:t>
-      </w:r>
+      </w:pPr>
       <w:r>
         <w:rPr>
           <w:b/>
@@ -1733,6 +1753,229 @@
           <w:sz w:val="20"/>
           <w:szCs w:val="20"/>
         </w:rPr>
+        <w:t xml:space="preserve">Option </w:t>
+      </w:r>
+      <w:r>
+        <w:rPr>
+          <w:b/>
+          <w:bCs/>
+          <w:sz w:val="20"/>
+          <w:szCs w:val="20"/>
+        </w:rPr>
+        <w:t>6</w:t>
+      </w:r>
+      <w:r>
+        <w:rPr>
+          <w:b/>
+          <w:bCs/>
+          <w:sz w:val="20"/>
+          <w:szCs w:val="20"/>
+        </w:rPr>
+        <w:t xml:space="preserve"> : </w:t>
+      </w:r>
+      <w:r>
+        <w:rPr>
+          <w:b/>
+          <w:bCs/>
+          <w:sz w:val="20"/>
+          <w:szCs w:val="20"/>
+        </w:rPr>
+        <w:t>Paramètres</w:t>
+      </w:r>
+    </w:p>
+    <w:p>
+      <w:pPr>
+        <w:rPr>
+          <w:sz w:val="20"/>
+          <w:szCs w:val="20"/>
+        </w:rPr>
+      </w:pPr>
+      <w:r>
+        <w:rPr>
+          <w:sz w:val="20"/>
+          <w:szCs w:val="20"/>
+        </w:rPr>
+        <w:t>Lorsque vous choisissez l’option 6,  vous accédez à une page de paramètres vous permettant de choisir sous quel format vous souhaitez que les logs journaliers et instantanés soient générer.</w:t>
+      </w:r>
+    </w:p>
+    <w:p>
+      <w:pPr>
+        <w:rPr>
+          <w:sz w:val="20"/>
+          <w:szCs w:val="20"/>
+        </w:rPr>
+      </w:pPr>
+      <w:r>
+        <w:rPr>
+          <w:sz w:val="20"/>
+          <w:szCs w:val="20"/>
+        </w:rPr>
+        <w:t>Vous avez le choix entre deux options :</w:t>
+      </w:r>
+    </w:p>
+    <w:p>
+      <w:pPr>
+        <w:pStyle w:val="Paragraphedeliste"/>
+        <w:numPr>
+          <w:ilvl w:val="0"/>
+          <w:numId w:val="6"/>
+        </w:numPr>
+        <w:rPr>
+          <w:sz w:val="20"/>
+          <w:szCs w:val="20"/>
+        </w:rPr>
+      </w:pPr>
+      <w:r>
+        <w:rPr>
+          <w:sz w:val="20"/>
+          <w:szCs w:val="20"/>
+        </w:rPr>
+        <w:t>XML</w:t>
+      </w:r>
+    </w:p>
+    <w:p>
+      <w:pPr>
+        <w:pStyle w:val="Paragraphedeliste"/>
+        <w:numPr>
+          <w:ilvl w:val="0"/>
+          <w:numId w:val="6"/>
+        </w:numPr>
+        <w:rPr>
+          <w:sz w:val="20"/>
+          <w:szCs w:val="20"/>
+        </w:rPr>
+      </w:pPr>
+      <w:r>
+        <w:rPr>
+          <w:sz w:val="20"/>
+          <w:szCs w:val="20"/>
+        </w:rPr>
+        <w:t>JSON</w:t>
+      </w:r>
+    </w:p>
+    <w:p>
+      <w:pPr>
+        <w:rPr>
+          <w:sz w:val="20"/>
+          <w:szCs w:val="20"/>
+        </w:rPr>
+      </w:pPr>
+      <w:r>
+        <w:rPr>
+          <w:sz w:val="20"/>
+          <w:szCs w:val="20"/>
+        </w:rPr>
+        <w:t xml:space="preserve">Après avoir fait plusieurs actions sur l’application, vous pouvez consulter les logs à l’adresse suivante : </w:t>
+      </w:r>
+    </w:p>
+    <w:p>
+      <w:pPr>
+        <w:rPr>
+          <w:sz w:val="20"/>
+          <w:szCs w:val="20"/>
+        </w:rPr>
+      </w:pPr>
+      <w:r>
+        <w:rPr>
+          <w:sz w:val="20"/>
+          <w:szCs w:val="20"/>
+        </w:rPr>
+        <w:t>[</w:t>
+      </w:r>
+      <w:r>
+        <w:rPr>
+          <w:sz w:val="20"/>
+          <w:szCs w:val="20"/>
+        </w:rPr>
+        <w:t>répertoire</w:t>
+      </w:r>
+      <w:r>
+        <w:rPr>
+          <w:sz w:val="20"/>
+          <w:szCs w:val="20"/>
+        </w:rPr>
+        <w:t xml:space="preserve"> d</w:t>
+      </w:r>
+      <w:r>
+        <w:rPr>
+          <w:sz w:val="20"/>
+          <w:szCs w:val="20"/>
+        </w:rPr>
+        <w:t>e l’application</w:t>
+      </w:r>
+      <w:r>
+        <w:rPr>
+          <w:sz w:val="20"/>
+          <w:szCs w:val="20"/>
+        </w:rPr>
+        <w:t xml:space="preserve">] </w:t>
+      </w:r>
+      <w:r>
+        <w:rPr>
+          <w:sz w:val="20"/>
+          <w:szCs w:val="20"/>
+        </w:rPr>
+        <w:t>\bin\Debug\net8.0\Logs</w:t>
+      </w:r>
+    </w:p>
+    <w:p>
+      <w:pPr>
+        <w:rPr>
+          <w:sz w:val="20"/>
+          <w:szCs w:val="20"/>
+        </w:rPr>
+      </w:pPr>
+    </w:p>
+    <w:p>
+      <w:pPr>
+        <w:rPr>
+          <w:sz w:val="20"/>
+          <w:szCs w:val="20"/>
+        </w:rPr>
+      </w:pPr>
+      <w:r>
+        <w:rPr>
+          <w:b/>
+          <w:bCs/>
+          <w:sz w:val="20"/>
+          <w:szCs w:val="20"/>
+        </w:rPr>
+        <w:t xml:space="preserve">Option </w:t>
+      </w:r>
+      <w:r>
+        <w:rPr>
+          <w:b/>
+          <w:bCs/>
+          <w:sz w:val="20"/>
+          <w:szCs w:val="20"/>
+        </w:rPr>
+        <w:t>7</w:t>
+      </w:r>
+      <w:r>
+        <w:rPr>
+          <w:b/>
+          <w:bCs/>
+          <w:sz w:val="20"/>
+          <w:szCs w:val="20"/>
+        </w:rPr>
+        <w:t xml:space="preserve"> : </w:t>
+      </w:r>
+      <w:r>
+        <w:rPr>
+          <w:b/>
+          <w:bCs/>
+          <w:sz w:val="20"/>
+          <w:szCs w:val="20"/>
+        </w:rPr>
+        <w:t>Quitter</w:t>
+      </w:r>
+      <w:r>
+        <w:rPr>
+          <w:b/>
+          <w:bCs/>
+          <w:sz w:val="20"/>
+          <w:szCs w:val="20"/>
+        </w:rPr>
         <w:t xml:space="preserve"> l’application</w:t>
       </w:r>
     </w:p>
@@ -1755,7 +1998,7 @@
           <w:sz w:val="20"/>
           <w:szCs w:val="20"/>
         </w:rPr>
-        <w:t>6</w:t>
+        <w:t>7</w:t>
       </w:r>
       <w:r>
         <w:rPr>
@@ -2735,6 +2978,118 @@
       </w:rPr>
     </w:lvl>
   </w:abstractNum>
+  <w:abstractNum w:abstractNumId="5" w15:restartNumberingAfterBreak="0">
+    <w:nsid w:val="5F8421E0"/>
+    <w:multiLevelType w:val="hybridMultilevel"/>
+    <w:tmpl w:val="C3287C40"/>
+    <w:lvl w:ilvl="0" w:tplc="0D4459BA">
+      <w:numFmt w:val="bullet"/>
+      <w:lvlText w:val="-"/>
+      <w:lvlJc w:val="left"/>
+      <w:pPr>
+        <w:ind w:left="720" w:hanging="360"/>
+      </w:pPr>
+      <w:rPr>
+        <w:rFonts w:ascii="Aptos" w:eastAsiaTheme="minorHAnsi" w:hAnsi="Aptos" w:cstheme="minorBidi" w:hint="default"/>
+      </w:rPr>
+    </w:lvl>
+    <w:lvl w:ilvl="1" w:tplc="040C0003" w:tentative="1">
+      <w:start w:val="1"/>
+      <w:numFmt w:val="bullet"/>
+      <w:lvlText w:val="o"/>
+      <w:lvlJc w:val="left"/>
+      <w:pPr>
+        <w:ind w:left="1440" w:hanging="360"/>
+      </w:pPr>
+      <w:rPr>
+        <w:rFonts w:ascii="Courier New" w:hAnsi="Courier New" w:cs="Courier New" w:hint="default"/>
+      </w:rPr>
+    </w:lvl>
+    <w:lvl w:ilvl="2" w:tplc="040C0005" w:tentative="1">
+      <w:start w:val="1"/>
+      <w:numFmt w:val="bullet"/>
+      <w:lvlText w:val=""/>
+      <w:lvlJc w:val="left"/>
+      <w:pPr>
+        <w:ind w:left="2160" w:hanging="360"/>
+      </w:pPr>
+      <w:rPr>
+        <w:rFonts w:ascii="Wingdings" w:hAnsi="Wingdings" w:hint="default"/>
+      </w:rPr>
+    </w:lvl>
+    <w:lvl w:ilvl="3" w:tplc="040C0001" w:tentative="1">
+      <w:start w:val="1"/>
+      <w:numFmt w:val="bullet"/>
+      <w:lvlText w:val=""/>
+      <w:lvlJc w:val="left"/>
+      <w:pPr>
+        <w:ind w:left="2880" w:hanging="360"/>
+      </w:pPr>
+      <w:rPr>
+        <w:rFonts w:ascii="Symbol" w:hAnsi="Symbol" w:hint="default"/>
+      </w:rPr>
+    </w:lvl>
+    <w:lvl w:ilvl="4" w:tplc="040C0003" w:tentative="1">
+      <w:start w:val="1"/>
+      <w:numFmt w:val="bullet"/>
+      <w:lvlText w:val="o"/>
+      <w:lvlJc w:val="left"/>
+      <w:pPr>
+        <w:ind w:left="3600" w:hanging="360"/>
+      </w:pPr>
+      <w:rPr>
+        <w:rFonts w:ascii="Courier New" w:hAnsi="Courier New" w:cs="Courier New" w:hint="default"/>
+      </w:rPr>
+    </w:lvl>
+    <w:lvl w:ilvl="5" w:tplc="040C0005" w:tentative="1">
+      <w:start w:val="1"/>
+      <w:numFmt w:val="bullet"/>
+      <w:lvlText w:val=""/>
+      <w:lvlJc w:val="left"/>
+      <w:pPr>
+        <w:ind w:left="4320" w:hanging="360"/>
+      </w:pPr>
+      <w:rPr>
+        <w:rFonts w:ascii="Wingdings" w:hAnsi="Wingdings" w:hint="default"/>
+      </w:rPr>
+    </w:lvl>
+    <w:lvl w:ilvl="6" w:tplc="040C0001" w:tentative="1">
+      <w:start w:val="1"/>
+      <w:numFmt w:val="bullet"/>
+      <w:lvlText w:val=""/>
+      <w:lvlJc w:val="left"/>
+      <w:pPr>
+        <w:ind w:left="5040" w:hanging="360"/>
+      </w:pPr>
+      <w:rPr>
+        <w:rFonts w:ascii="Symbol" w:hAnsi="Symbol" w:hint="default"/>
+      </w:rPr>
+    </w:lvl>
+    <w:lvl w:ilvl="7" w:tplc="040C0003" w:tentative="1">
+      <w:start w:val="1"/>
+      <w:numFmt w:val="bullet"/>
+      <w:lvlText w:val="o"/>
+      <w:lvlJc w:val="left"/>
+      <w:pPr>
+        <w:ind w:left="5760" w:hanging="360"/>
+      </w:pPr>
+      <w:rPr>
+        <w:rFonts w:ascii="Courier New" w:hAnsi="Courier New" w:cs="Courier New" w:hint="default"/>
+      </w:rPr>
+    </w:lvl>
+    <w:lvl w:ilvl="8" w:tplc="040C0005" w:tentative="1">
+      <w:start w:val="1"/>
+      <w:numFmt w:val="bullet"/>
+      <w:lvlText w:val=""/>
+      <w:lvlJc w:val="left"/>
+      <w:pPr>
+        <w:ind w:left="6480" w:hanging="360"/>
+      </w:pPr>
+      <w:rPr>
+        <w:rFonts w:ascii="Wingdings" w:hAnsi="Wingdings" w:hint="default"/>
+      </w:rPr>
+    </w:lvl>
+  </w:abstractNum>
   <w:num w:numId="1" w16cid:durableId="937180030">
     <w:abstractNumId w:val="1"/>
   </w:num>
@@ -2749,6 +3104,9 @@
   </w:num>
   <w:num w:numId="5" w16cid:durableId="266499537">
     <w:abstractNumId w:val="4"/>
+  </w:num>
+  <w:num w:numId="6" w16cid:durableId="594437136">
+    <w:abstractNumId w:val="5"/>
   </w:num>
 </w:numbering>
 </file>
@@ -4043,7 +4401,7 @@
 
 <file path=customXml/item1.xml><?xml version="1.0" encoding="utf-8"?>
 <CoverPageProperties xmlns="http://schemas.microsoft.com/office/2006/coverPageProps">
-  <PublishDate>2025-02-12T00:00:00</PublishDate>
+  <PublishDate>2025-02-17T00:00:00</PublishDate>
   <Abstract/>
   <CompanyAddress/>
   <CompanyPhone/>

</xml_diff>